<commit_message>
revised syllabus for SS205C
</commit_message>
<xml_diff>
--- a/Teaching/SS205C_Spring2022/SS205C_syllabus_Spring2022.docx
+++ b/Teaching/SS205C_Spring2022/SS205C_syllabus_Spring2022.docx
@@ -279,7 +279,13 @@
         <w:rPr>
           <w:rFonts w:asciiTheme="majorBidi" w:hAnsiTheme="majorBidi" w:cstheme="majorBidi"/>
         </w:rPr>
-        <w:t xml:space="preserve">3. </w:t>
+        <w:t>2</w:t>
+      </w:r>
+      <w:r>
+        <w:rPr>
+          <w:rFonts w:asciiTheme="majorBidi" w:hAnsiTheme="majorBidi" w:cstheme="majorBidi"/>
+        </w:rPr>
+        <w:t xml:space="preserve">. </w:t>
       </w:r>
       <w:r>
         <w:rPr>
@@ -349,7 +355,7 @@
         <w:rPr>
           <w:rFonts w:asciiTheme="majorBidi" w:hAnsiTheme="majorBidi" w:cstheme="majorBidi"/>
         </w:rPr>
-        <w:t>4</w:t>
+        <w:t>3</w:t>
       </w:r>
       <w:r>
         <w:rPr>
@@ -402,35 +408,7 @@
         <w:rPr>
           <w:rFonts w:asciiTheme="majorBidi" w:hAnsiTheme="majorBidi" w:cstheme="majorBidi"/>
         </w:rPr>
-        <w:t>A. Mas-</w:t>
-      </w:r>
-      <w:proofErr w:type="spellStart"/>
-      <w:r>
-        <w:rPr>
-          <w:rFonts w:asciiTheme="majorBidi" w:hAnsiTheme="majorBidi" w:cstheme="majorBidi"/>
-        </w:rPr>
-        <w:t>Colell</w:t>
-      </w:r>
-      <w:proofErr w:type="spellEnd"/>
-      <w:r>
-        <w:rPr>
-          <w:rFonts w:asciiTheme="majorBidi" w:hAnsiTheme="majorBidi" w:cstheme="majorBidi"/>
-        </w:rPr>
-        <w:t xml:space="preserve">, M. D. </w:t>
-      </w:r>
-      <w:proofErr w:type="spellStart"/>
-      <w:r>
-        <w:rPr>
-          <w:rFonts w:asciiTheme="majorBidi" w:hAnsiTheme="majorBidi" w:cstheme="majorBidi"/>
-        </w:rPr>
-        <w:t>Whinston</w:t>
-      </w:r>
-      <w:proofErr w:type="spellEnd"/>
-      <w:r>
-        <w:rPr>
-          <w:rFonts w:asciiTheme="majorBidi" w:hAnsiTheme="majorBidi" w:cstheme="majorBidi"/>
-        </w:rPr>
-        <w:t xml:space="preserve"> and J. R. Green, “Microeconomic Theory”, 1995. (MWG</w:t>
+        <w:t>A. Mas-Colell, M. D. Whinston and J. R. Green, “Microeconomic Theory”, 1995. (MWG</w:t>
       </w:r>
       <w:r>
         <w:rPr>
@@ -461,21 +439,7 @@
         <w:rPr>
           <w:rFonts w:asciiTheme="majorBidi" w:hAnsiTheme="majorBidi" w:cstheme="majorBidi"/>
         </w:rPr>
-        <w:t xml:space="preserve">T. </w:t>
-      </w:r>
-      <w:proofErr w:type="spellStart"/>
-      <w:r>
-        <w:rPr>
-          <w:rFonts w:asciiTheme="majorBidi" w:hAnsiTheme="majorBidi" w:cstheme="majorBidi"/>
-        </w:rPr>
-        <w:t>Börgers</w:t>
-      </w:r>
-      <w:proofErr w:type="spellEnd"/>
-      <w:r>
-        <w:rPr>
-          <w:rFonts w:asciiTheme="majorBidi" w:hAnsiTheme="majorBidi" w:cstheme="majorBidi"/>
-        </w:rPr>
-        <w:t xml:space="preserve">, “An Introduction to the Theory of Mechanism Design”, </w:t>
+        <w:t xml:space="preserve">T. Börgers, “An Introduction to the Theory of Mechanism Design”, </w:t>
       </w:r>
       <w:r>
         <w:rPr>
@@ -813,21 +777,7 @@
         <w:rPr>
           <w:rFonts w:asciiTheme="majorBidi" w:hAnsiTheme="majorBidi" w:cstheme="majorBidi"/>
         </w:rPr>
-        <w:t xml:space="preserve">Recommended: E. </w:t>
-      </w:r>
-      <w:proofErr w:type="spellStart"/>
-      <w:r>
-        <w:rPr>
-          <w:rFonts w:asciiTheme="majorBidi" w:hAnsiTheme="majorBidi" w:cstheme="majorBidi"/>
-        </w:rPr>
-        <w:t>Maskin</w:t>
-      </w:r>
-      <w:proofErr w:type="spellEnd"/>
-      <w:r>
-        <w:rPr>
-          <w:rFonts w:asciiTheme="majorBidi" w:hAnsiTheme="majorBidi" w:cstheme="majorBidi"/>
-        </w:rPr>
-        <w:t xml:space="preserve">, “Nash Equilibrium and Welfare Optimality”, </w:t>
+        <w:t xml:space="preserve">Recommended: E. Maskin, “Nash Equilibrium and Welfare Optimality”, </w:t>
       </w:r>
       <w:r>
         <w:rPr>
@@ -1056,35 +1006,7 @@
         <w:rPr>
           <w:rFonts w:asciiTheme="majorBidi" w:hAnsiTheme="majorBidi" w:cstheme="majorBidi"/>
         </w:rPr>
-        <w:t xml:space="preserve">Envelope Theorem: P. </w:t>
-      </w:r>
-      <w:proofErr w:type="spellStart"/>
-      <w:r>
-        <w:rPr>
-          <w:rFonts w:asciiTheme="majorBidi" w:hAnsiTheme="majorBidi" w:cstheme="majorBidi"/>
-        </w:rPr>
-        <w:t>Milgorm</w:t>
-      </w:r>
-      <w:proofErr w:type="spellEnd"/>
-      <w:r>
-        <w:rPr>
-          <w:rFonts w:asciiTheme="majorBidi" w:hAnsiTheme="majorBidi" w:cstheme="majorBidi"/>
-        </w:rPr>
-        <w:t xml:space="preserve"> and I. Segal, “Envelope Theorems for Arbitrary Choice Sets”, </w:t>
-      </w:r>
-      <w:proofErr w:type="spellStart"/>
-      <w:r>
-        <w:rPr>
-          <w:rFonts w:asciiTheme="majorBidi" w:hAnsiTheme="majorBidi" w:cstheme="majorBidi"/>
-        </w:rPr>
-        <w:t>Econometrica</w:t>
-      </w:r>
-      <w:proofErr w:type="spellEnd"/>
-      <w:r>
-        <w:rPr>
-          <w:rFonts w:asciiTheme="majorBidi" w:hAnsiTheme="majorBidi" w:cstheme="majorBidi"/>
-        </w:rPr>
-        <w:t>, 2003</w:t>
+        <w:t>Envelope Theorem: P. Milgorm and I. Segal, “Envelope Theorems for Arbitrary Choice Sets”, Econometrica, 2003</w:t>
       </w:r>
       <w:r>
         <w:rPr>
@@ -1473,14 +1395,12 @@
           <w:bCs/>
         </w:rPr>
       </w:pPr>
-      <w:proofErr w:type="spellStart"/>
       <w:r>
         <w:rPr>
           <w:rFonts w:asciiTheme="majorBidi" w:hAnsiTheme="majorBidi" w:cstheme="majorBidi"/>
         </w:rPr>
         <w:t>Gibbard</w:t>
       </w:r>
-      <w:proofErr w:type="spellEnd"/>
       <w:r>
         <w:rPr>
           <w:rFonts w:asciiTheme="majorBidi" w:hAnsiTheme="majorBidi" w:cstheme="majorBidi"/>

</xml_diff>

<commit_message>
updated syllabus for SS 205C
</commit_message>
<xml_diff>
--- a/Teaching/SS205C_Spring2022/SS205C_syllabus_Spring2022.docx
+++ b/Teaching/SS205C_Spring2022/SS205C_syllabus_Spring2022.docx
@@ -408,7 +408,35 @@
         <w:rPr>
           <w:rFonts w:asciiTheme="majorBidi" w:hAnsiTheme="majorBidi" w:cstheme="majorBidi"/>
         </w:rPr>
-        <w:t>A. Mas-Colell, M. D. Whinston and J. R. Green, “Microeconomic Theory”, 1995. (MWG</w:t>
+        <w:t>A. Mas-</w:t>
+      </w:r>
+      <w:proofErr w:type="spellStart"/>
+      <w:r>
+        <w:rPr>
+          <w:rFonts w:asciiTheme="majorBidi" w:hAnsiTheme="majorBidi" w:cstheme="majorBidi"/>
+        </w:rPr>
+        <w:t>Colell</w:t>
+      </w:r>
+      <w:proofErr w:type="spellEnd"/>
+      <w:r>
+        <w:rPr>
+          <w:rFonts w:asciiTheme="majorBidi" w:hAnsiTheme="majorBidi" w:cstheme="majorBidi"/>
+        </w:rPr>
+        <w:t xml:space="preserve">, M. D. </w:t>
+      </w:r>
+      <w:proofErr w:type="spellStart"/>
+      <w:r>
+        <w:rPr>
+          <w:rFonts w:asciiTheme="majorBidi" w:hAnsiTheme="majorBidi" w:cstheme="majorBidi"/>
+        </w:rPr>
+        <w:t>Whinston</w:t>
+      </w:r>
+      <w:proofErr w:type="spellEnd"/>
+      <w:r>
+        <w:rPr>
+          <w:rFonts w:asciiTheme="majorBidi" w:hAnsiTheme="majorBidi" w:cstheme="majorBidi"/>
+        </w:rPr>
+        <w:t xml:space="preserve"> and J. R. Green, “Microeconomic Theory”, 1995. (MWG</w:t>
       </w:r>
       <w:r>
         <w:rPr>
@@ -439,7 +467,21 @@
         <w:rPr>
           <w:rFonts w:asciiTheme="majorBidi" w:hAnsiTheme="majorBidi" w:cstheme="majorBidi"/>
         </w:rPr>
-        <w:t xml:space="preserve">T. Börgers, “An Introduction to the Theory of Mechanism Design”, </w:t>
+        <w:t xml:space="preserve">T. </w:t>
+      </w:r>
+      <w:proofErr w:type="spellStart"/>
+      <w:r>
+        <w:rPr>
+          <w:rFonts w:asciiTheme="majorBidi" w:hAnsiTheme="majorBidi" w:cstheme="majorBidi"/>
+        </w:rPr>
+        <w:t>Börgers</w:t>
+      </w:r>
+      <w:proofErr w:type="spellEnd"/>
+      <w:r>
+        <w:rPr>
+          <w:rFonts w:asciiTheme="majorBidi" w:hAnsiTheme="majorBidi" w:cstheme="majorBidi"/>
+        </w:rPr>
+        <w:t xml:space="preserve">, “An Introduction to the Theory of Mechanism Design”, </w:t>
       </w:r>
       <w:r>
         <w:rPr>
@@ -777,7 +819,21 @@
         <w:rPr>
           <w:rFonts w:asciiTheme="majorBidi" w:hAnsiTheme="majorBidi" w:cstheme="majorBidi"/>
         </w:rPr>
-        <w:t xml:space="preserve">Recommended: E. Maskin, “Nash Equilibrium and Welfare Optimality”, </w:t>
+        <w:t xml:space="preserve">Recommended: E. </w:t>
+      </w:r>
+      <w:proofErr w:type="spellStart"/>
+      <w:r>
+        <w:rPr>
+          <w:rFonts w:asciiTheme="majorBidi" w:hAnsiTheme="majorBidi" w:cstheme="majorBidi"/>
+        </w:rPr>
+        <w:t>Maskin</w:t>
+      </w:r>
+      <w:proofErr w:type="spellEnd"/>
+      <w:r>
+        <w:rPr>
+          <w:rFonts w:asciiTheme="majorBidi" w:hAnsiTheme="majorBidi" w:cstheme="majorBidi"/>
+        </w:rPr>
+        <w:t xml:space="preserve">, “Nash Equilibrium and Welfare Optimality”, </w:t>
       </w:r>
       <w:r>
         <w:rPr>
@@ -1006,7 +1062,35 @@
         <w:rPr>
           <w:rFonts w:asciiTheme="majorBidi" w:hAnsiTheme="majorBidi" w:cstheme="majorBidi"/>
         </w:rPr>
-        <w:t>Envelope Theorem: P. Milgorm and I. Segal, “Envelope Theorems for Arbitrary Choice Sets”, Econometrica, 2003</w:t>
+        <w:t xml:space="preserve">Envelope Theorem: P. </w:t>
+      </w:r>
+      <w:proofErr w:type="spellStart"/>
+      <w:r>
+        <w:rPr>
+          <w:rFonts w:asciiTheme="majorBidi" w:hAnsiTheme="majorBidi" w:cstheme="majorBidi"/>
+        </w:rPr>
+        <w:t>Milgorm</w:t>
+      </w:r>
+      <w:proofErr w:type="spellEnd"/>
+      <w:r>
+        <w:rPr>
+          <w:rFonts w:asciiTheme="majorBidi" w:hAnsiTheme="majorBidi" w:cstheme="majorBidi"/>
+        </w:rPr>
+        <w:t xml:space="preserve"> and I. Segal, “Envelope Theorems for Arbitrary Choice Sets”, </w:t>
+      </w:r>
+      <w:proofErr w:type="spellStart"/>
+      <w:r>
+        <w:rPr>
+          <w:rFonts w:asciiTheme="majorBidi" w:hAnsiTheme="majorBidi" w:cstheme="majorBidi"/>
+        </w:rPr>
+        <w:t>Econometrica</w:t>
+      </w:r>
+      <w:proofErr w:type="spellEnd"/>
+      <w:r>
+        <w:rPr>
+          <w:rFonts w:asciiTheme="majorBidi" w:hAnsiTheme="majorBidi" w:cstheme="majorBidi"/>
+        </w:rPr>
+        <w:t>, 2003</w:t>
       </w:r>
       <w:r>
         <w:rPr>
@@ -1395,12 +1479,14 @@
           <w:bCs/>
         </w:rPr>
       </w:pPr>
+      <w:proofErr w:type="spellStart"/>
       <w:r>
         <w:rPr>
           <w:rFonts w:asciiTheme="majorBidi" w:hAnsiTheme="majorBidi" w:cstheme="majorBidi"/>
         </w:rPr>
         <w:t>Gibbard</w:t>
       </w:r>
+      <w:proofErr w:type="spellEnd"/>
       <w:r>
         <w:rPr>
           <w:rFonts w:asciiTheme="majorBidi" w:hAnsiTheme="majorBidi" w:cstheme="majorBidi"/>
@@ -1462,6 +1548,393 @@
           <w:rFonts w:asciiTheme="majorBidi" w:hAnsiTheme="majorBidi" w:cstheme="majorBidi"/>
         </w:rPr>
         <w:t>.</w:t>
+      </w:r>
+    </w:p>
+    <w:p>
+      <w:pPr>
+        <w:tabs>
+          <w:tab w:val="left" w:pos="270"/>
+          <w:tab w:val="left" w:pos="1620"/>
+        </w:tabs>
+        <w:spacing w:line="276" w:lineRule="auto"/>
+        <w:ind w:left="360"/>
+        <w:jc w:val="both"/>
+        <w:rPr>
+          <w:rFonts w:asciiTheme="majorBidi" w:hAnsiTheme="majorBidi" w:cstheme="majorBidi"/>
+          <w:b/>
+          <w:bCs/>
+        </w:rPr>
+      </w:pPr>
+    </w:p>
+    <w:p>
+      <w:pPr>
+        <w:tabs>
+          <w:tab w:val="left" w:pos="270"/>
+          <w:tab w:val="left" w:pos="1620"/>
+        </w:tabs>
+        <w:spacing w:line="276" w:lineRule="auto"/>
+        <w:jc w:val="both"/>
+        <w:rPr>
+          <w:rFonts w:asciiTheme="majorBidi" w:hAnsiTheme="majorBidi" w:cstheme="majorBidi"/>
+          <w:b/>
+          <w:bCs/>
+        </w:rPr>
+      </w:pPr>
+      <w:r>
+        <w:rPr>
+          <w:rFonts w:asciiTheme="majorBidi" w:hAnsiTheme="majorBidi" w:cstheme="majorBidi"/>
+          <w:b/>
+          <w:bCs/>
+        </w:rPr>
+        <w:t>Week 6:</w:t>
+      </w:r>
+    </w:p>
+    <w:p>
+      <w:pPr>
+        <w:pStyle w:val="ListParagraph"/>
+        <w:numPr>
+          <w:ilvl w:val="0"/>
+          <w:numId w:val="11"/>
+        </w:numPr>
+        <w:tabs>
+          <w:tab w:val="left" w:pos="270"/>
+          <w:tab w:val="left" w:pos="1620"/>
+        </w:tabs>
+        <w:spacing w:line="276" w:lineRule="auto"/>
+        <w:jc w:val="both"/>
+        <w:rPr>
+          <w:rFonts w:asciiTheme="majorBidi" w:hAnsiTheme="majorBidi" w:cstheme="majorBidi"/>
+          <w:b/>
+          <w:bCs/>
+        </w:rPr>
+      </w:pPr>
+      <w:r>
+        <w:rPr>
+          <w:rFonts w:asciiTheme="majorBidi" w:hAnsiTheme="majorBidi" w:cstheme="majorBidi"/>
+        </w:rPr>
+        <w:t xml:space="preserve">Review of </w:t>
+      </w:r>
+      <w:r>
+        <w:rPr>
+          <w:rFonts w:asciiTheme="majorBidi" w:hAnsiTheme="majorBidi" w:cstheme="majorBidi"/>
+        </w:rPr>
+        <w:t xml:space="preserve">dominant </w:t>
+      </w:r>
+      <w:r>
+        <w:rPr>
+          <w:rFonts w:asciiTheme="majorBidi" w:hAnsiTheme="majorBidi" w:cstheme="majorBidi"/>
+        </w:rPr>
+        <w:t>s</w:t>
+      </w:r>
+      <w:r>
+        <w:rPr>
+          <w:rFonts w:asciiTheme="majorBidi" w:hAnsiTheme="majorBidi" w:cstheme="majorBidi"/>
+        </w:rPr>
+        <w:t>trategy and Bayes-Nash</w:t>
+      </w:r>
+      <w:r>
+        <w:rPr>
+          <w:rFonts w:asciiTheme="majorBidi" w:hAnsiTheme="majorBidi" w:cstheme="majorBidi"/>
+        </w:rPr>
+        <w:t xml:space="preserve"> </w:t>
+      </w:r>
+      <w:r>
+        <w:rPr>
+          <w:rFonts w:asciiTheme="majorBidi" w:hAnsiTheme="majorBidi" w:cstheme="majorBidi"/>
+        </w:rPr>
+        <w:t>incentive compatible</w:t>
+      </w:r>
+      <w:r>
+        <w:rPr>
+          <w:rFonts w:asciiTheme="majorBidi" w:hAnsiTheme="majorBidi" w:cstheme="majorBidi"/>
+        </w:rPr>
+        <w:t xml:space="preserve"> transfers.</w:t>
+      </w:r>
+    </w:p>
+    <w:p>
+      <w:pPr>
+        <w:pStyle w:val="ListParagraph"/>
+        <w:numPr>
+          <w:ilvl w:val="0"/>
+          <w:numId w:val="11"/>
+        </w:numPr>
+        <w:tabs>
+          <w:tab w:val="left" w:pos="270"/>
+          <w:tab w:val="left" w:pos="1620"/>
+        </w:tabs>
+        <w:spacing w:line="276" w:lineRule="auto"/>
+        <w:jc w:val="both"/>
+        <w:rPr>
+          <w:rFonts w:asciiTheme="majorBidi" w:hAnsiTheme="majorBidi" w:cstheme="majorBidi"/>
+          <w:b/>
+          <w:bCs/>
+        </w:rPr>
+      </w:pPr>
+      <w:r>
+        <w:rPr>
+          <w:rFonts w:asciiTheme="majorBidi" w:hAnsiTheme="majorBidi" w:cstheme="majorBidi"/>
+        </w:rPr>
+        <w:t>Participation constraint and interplay with efficiency; Section 23.E</w:t>
+      </w:r>
+      <w:r>
+        <w:rPr>
+          <w:rFonts w:asciiTheme="majorBidi" w:hAnsiTheme="majorBidi" w:cstheme="majorBidi"/>
+        </w:rPr>
+        <w:t xml:space="preserve"> of (MWG)</w:t>
+      </w:r>
+      <w:r>
+        <w:rPr>
+          <w:rFonts w:asciiTheme="majorBidi" w:hAnsiTheme="majorBidi" w:cstheme="majorBidi"/>
+        </w:rPr>
+        <w:t>.</w:t>
+      </w:r>
+    </w:p>
+    <w:p>
+      <w:pPr>
+        <w:pStyle w:val="ListParagraph"/>
+        <w:numPr>
+          <w:ilvl w:val="0"/>
+          <w:numId w:val="11"/>
+        </w:numPr>
+        <w:tabs>
+          <w:tab w:val="left" w:pos="270"/>
+          <w:tab w:val="left" w:pos="1620"/>
+        </w:tabs>
+        <w:spacing w:line="276" w:lineRule="auto"/>
+        <w:jc w:val="both"/>
+        <w:rPr>
+          <w:rFonts w:asciiTheme="majorBidi" w:hAnsiTheme="majorBidi" w:cstheme="majorBidi"/>
+          <w:b/>
+          <w:bCs/>
+        </w:rPr>
+      </w:pPr>
+      <w:r>
+        <w:rPr>
+          <w:rFonts w:asciiTheme="majorBidi" w:hAnsiTheme="majorBidi" w:cstheme="majorBidi"/>
+        </w:rPr>
+        <w:t>Ex ante, inter</w:t>
+      </w:r>
+      <w:r>
+        <w:rPr>
+          <w:rFonts w:asciiTheme="majorBidi" w:hAnsiTheme="majorBidi" w:cstheme="majorBidi"/>
+        </w:rPr>
+        <w:t>i</w:t>
+      </w:r>
+      <w:r>
+        <w:rPr>
+          <w:rFonts w:asciiTheme="majorBidi" w:hAnsiTheme="majorBidi" w:cstheme="majorBidi"/>
+        </w:rPr>
+        <w:t>m and ex post efficiency</w:t>
+      </w:r>
+      <w:r>
+        <w:rPr>
+          <w:rFonts w:asciiTheme="majorBidi" w:hAnsiTheme="majorBidi" w:cstheme="majorBidi"/>
+        </w:rPr>
+        <w:t>.</w:t>
+      </w:r>
+    </w:p>
+    <w:p>
+      <w:pPr>
+        <w:tabs>
+          <w:tab w:val="left" w:pos="270"/>
+          <w:tab w:val="left" w:pos="1620"/>
+        </w:tabs>
+        <w:spacing w:line="276" w:lineRule="auto"/>
+        <w:jc w:val="both"/>
+        <w:rPr>
+          <w:rFonts w:asciiTheme="majorBidi" w:hAnsiTheme="majorBidi" w:cstheme="majorBidi"/>
+          <w:b/>
+          <w:bCs/>
+        </w:rPr>
+      </w:pPr>
+    </w:p>
+    <w:p>
+      <w:pPr>
+        <w:tabs>
+          <w:tab w:val="left" w:pos="270"/>
+          <w:tab w:val="left" w:pos="1620"/>
+        </w:tabs>
+        <w:spacing w:line="276" w:lineRule="auto"/>
+        <w:jc w:val="both"/>
+        <w:rPr>
+          <w:rFonts w:asciiTheme="majorBidi" w:hAnsiTheme="majorBidi" w:cstheme="majorBidi"/>
+          <w:b/>
+          <w:bCs/>
+        </w:rPr>
+      </w:pPr>
+      <w:r>
+        <w:rPr>
+          <w:rFonts w:asciiTheme="majorBidi" w:hAnsiTheme="majorBidi" w:cstheme="majorBidi"/>
+          <w:b/>
+          <w:bCs/>
+        </w:rPr>
+        <w:t xml:space="preserve">Week 7: </w:t>
+      </w:r>
+    </w:p>
+    <w:p>
+      <w:pPr>
+        <w:pStyle w:val="ListParagraph"/>
+        <w:numPr>
+          <w:ilvl w:val="0"/>
+          <w:numId w:val="13"/>
+        </w:numPr>
+        <w:tabs>
+          <w:tab w:val="left" w:pos="270"/>
+          <w:tab w:val="left" w:pos="1620"/>
+        </w:tabs>
+        <w:spacing w:line="276" w:lineRule="auto"/>
+        <w:jc w:val="both"/>
+        <w:rPr>
+          <w:rFonts w:asciiTheme="majorBidi" w:hAnsiTheme="majorBidi" w:cstheme="majorBidi"/>
+          <w:b/>
+          <w:bCs/>
+        </w:rPr>
+      </w:pPr>
+      <w:r>
+        <w:rPr>
+          <w:rFonts w:asciiTheme="majorBidi" w:hAnsiTheme="majorBidi" w:cstheme="majorBidi"/>
+        </w:rPr>
+        <w:t>Section 23.7</w:t>
+      </w:r>
+      <w:r>
+        <w:rPr>
+          <w:rFonts w:asciiTheme="majorBidi" w:hAnsiTheme="majorBidi" w:cstheme="majorBidi"/>
+        </w:rPr>
+        <w:t xml:space="preserve"> of (MWG).</w:t>
+      </w:r>
+    </w:p>
+    <w:p>
+      <w:pPr>
+        <w:pStyle w:val="ListParagraph"/>
+        <w:numPr>
+          <w:ilvl w:val="0"/>
+          <w:numId w:val="13"/>
+        </w:numPr>
+        <w:tabs>
+          <w:tab w:val="left" w:pos="270"/>
+          <w:tab w:val="left" w:pos="1620"/>
+        </w:tabs>
+        <w:spacing w:line="276" w:lineRule="auto"/>
+        <w:jc w:val="both"/>
+        <w:rPr>
+          <w:rFonts w:asciiTheme="majorBidi" w:hAnsiTheme="majorBidi" w:cstheme="majorBidi"/>
+          <w:b/>
+          <w:bCs/>
+        </w:rPr>
+      </w:pPr>
+      <w:r>
+        <w:rPr>
+          <w:rFonts w:asciiTheme="majorBidi" w:hAnsiTheme="majorBidi" w:cstheme="majorBidi"/>
+        </w:rPr>
+        <w:t>Optimal Bayesian Mechanisms.</w:t>
+      </w:r>
+    </w:p>
+    <w:p>
+      <w:pPr>
+        <w:pStyle w:val="ListParagraph"/>
+        <w:numPr>
+          <w:ilvl w:val="0"/>
+          <w:numId w:val="13"/>
+        </w:numPr>
+        <w:tabs>
+          <w:tab w:val="left" w:pos="270"/>
+          <w:tab w:val="left" w:pos="1620"/>
+        </w:tabs>
+        <w:spacing w:line="276" w:lineRule="auto"/>
+        <w:jc w:val="both"/>
+        <w:rPr>
+          <w:rFonts w:asciiTheme="majorBidi" w:hAnsiTheme="majorBidi" w:cstheme="majorBidi"/>
+          <w:b/>
+          <w:bCs/>
+        </w:rPr>
+      </w:pPr>
+      <w:r>
+        <w:rPr>
+          <w:rFonts w:asciiTheme="majorBidi" w:hAnsiTheme="majorBidi" w:cstheme="majorBidi"/>
+        </w:rPr>
+        <w:t xml:space="preserve">Myerson’s </w:t>
+      </w:r>
+      <w:r>
+        <w:rPr>
+          <w:rFonts w:asciiTheme="majorBidi" w:hAnsiTheme="majorBidi" w:cstheme="majorBidi"/>
+        </w:rPr>
+        <w:t>r</w:t>
+      </w:r>
+      <w:r>
+        <w:rPr>
+          <w:rFonts w:asciiTheme="majorBidi" w:hAnsiTheme="majorBidi" w:cstheme="majorBidi"/>
+        </w:rPr>
+        <w:t xml:space="preserve">evenue </w:t>
+      </w:r>
+      <w:r>
+        <w:rPr>
+          <w:rFonts w:asciiTheme="majorBidi" w:hAnsiTheme="majorBidi" w:cstheme="majorBidi"/>
+        </w:rPr>
+        <w:t>e</w:t>
+      </w:r>
+      <w:r>
+        <w:rPr>
+          <w:rFonts w:asciiTheme="majorBidi" w:hAnsiTheme="majorBidi" w:cstheme="majorBidi"/>
+        </w:rPr>
+        <w:t xml:space="preserve">quivalence </w:t>
+      </w:r>
+      <w:r>
+        <w:rPr>
+          <w:rFonts w:asciiTheme="majorBidi" w:hAnsiTheme="majorBidi" w:cstheme="majorBidi"/>
+        </w:rPr>
+        <w:t>in general quasilinear settings.</w:t>
+      </w:r>
+    </w:p>
+    <w:p>
+      <w:pPr>
+        <w:pStyle w:val="ListParagraph"/>
+        <w:numPr>
+          <w:ilvl w:val="0"/>
+          <w:numId w:val="13"/>
+        </w:numPr>
+        <w:tabs>
+          <w:tab w:val="left" w:pos="270"/>
+          <w:tab w:val="left" w:pos="1620"/>
+        </w:tabs>
+        <w:spacing w:line="276" w:lineRule="auto"/>
+        <w:jc w:val="both"/>
+        <w:rPr>
+          <w:rFonts w:asciiTheme="majorBidi" w:hAnsiTheme="majorBidi" w:cstheme="majorBidi"/>
+          <w:b/>
+          <w:bCs/>
+        </w:rPr>
+      </w:pPr>
+      <w:r>
+        <w:rPr>
+          <w:rFonts w:asciiTheme="majorBidi" w:hAnsiTheme="majorBidi" w:cstheme="majorBidi"/>
+        </w:rPr>
+        <w:t>Sections 13.A and 13.B of (MWG).</w:t>
+      </w:r>
+    </w:p>
+    <w:p>
+      <w:pPr>
+        <w:pStyle w:val="ListParagraph"/>
+        <w:numPr>
+          <w:ilvl w:val="0"/>
+          <w:numId w:val="13"/>
+        </w:numPr>
+        <w:tabs>
+          <w:tab w:val="left" w:pos="270"/>
+          <w:tab w:val="left" w:pos="1620"/>
+        </w:tabs>
+        <w:spacing w:line="276" w:lineRule="auto"/>
+        <w:jc w:val="both"/>
+        <w:rPr>
+          <w:rFonts w:asciiTheme="majorBidi" w:hAnsiTheme="majorBidi" w:cstheme="majorBidi"/>
+          <w:b/>
+          <w:bCs/>
+        </w:rPr>
+      </w:pPr>
+      <w:r>
+        <w:rPr>
+          <w:rFonts w:asciiTheme="majorBidi" w:hAnsiTheme="majorBidi" w:cstheme="majorBidi"/>
+        </w:rPr>
+        <w:t>Introduction to adverse selection in labor markets.</w:t>
       </w:r>
     </w:p>
     <w:sectPr>
@@ -1905,6 +2378,232 @@
     </w:lvl>
   </w:abstractNum>
   <w:abstractNum w:abstractNumId="4" w15:restartNumberingAfterBreak="0">
+    <w:nsid w:val="2D107CDD"/>
+    <w:multiLevelType w:val="hybridMultilevel"/>
+    <w:tmpl w:val="E37EEAAC"/>
+    <w:lvl w:ilvl="0" w:tplc="04090001">
+      <w:start w:val="1"/>
+      <w:numFmt w:val="bullet"/>
+      <w:lvlText w:val=""/>
+      <w:lvlJc w:val="left"/>
+      <w:pPr>
+        <w:ind w:left="720" w:hanging="360"/>
+      </w:pPr>
+      <w:rPr>
+        <w:rFonts w:ascii="Symbol" w:hAnsi="Symbol" w:hint="default"/>
+      </w:rPr>
+    </w:lvl>
+    <w:lvl w:ilvl="1" w:tplc="04090003" w:tentative="1">
+      <w:start w:val="1"/>
+      <w:numFmt w:val="bullet"/>
+      <w:lvlText w:val="o"/>
+      <w:lvlJc w:val="left"/>
+      <w:pPr>
+        <w:ind w:left="1440" w:hanging="360"/>
+      </w:pPr>
+      <w:rPr>
+        <w:rFonts w:ascii="Courier New" w:hAnsi="Courier New" w:cs="Courier New" w:hint="default"/>
+      </w:rPr>
+    </w:lvl>
+    <w:lvl w:ilvl="2" w:tplc="04090005" w:tentative="1">
+      <w:start w:val="1"/>
+      <w:numFmt w:val="bullet"/>
+      <w:lvlText w:val=""/>
+      <w:lvlJc w:val="left"/>
+      <w:pPr>
+        <w:ind w:left="2160" w:hanging="360"/>
+      </w:pPr>
+      <w:rPr>
+        <w:rFonts w:ascii="Wingdings" w:hAnsi="Wingdings" w:hint="default"/>
+      </w:rPr>
+    </w:lvl>
+    <w:lvl w:ilvl="3" w:tplc="04090001" w:tentative="1">
+      <w:start w:val="1"/>
+      <w:numFmt w:val="bullet"/>
+      <w:lvlText w:val=""/>
+      <w:lvlJc w:val="left"/>
+      <w:pPr>
+        <w:ind w:left="2880" w:hanging="360"/>
+      </w:pPr>
+      <w:rPr>
+        <w:rFonts w:ascii="Symbol" w:hAnsi="Symbol" w:hint="default"/>
+      </w:rPr>
+    </w:lvl>
+    <w:lvl w:ilvl="4" w:tplc="04090003" w:tentative="1">
+      <w:start w:val="1"/>
+      <w:numFmt w:val="bullet"/>
+      <w:lvlText w:val="o"/>
+      <w:lvlJc w:val="left"/>
+      <w:pPr>
+        <w:ind w:left="3600" w:hanging="360"/>
+      </w:pPr>
+      <w:rPr>
+        <w:rFonts w:ascii="Courier New" w:hAnsi="Courier New" w:cs="Courier New" w:hint="default"/>
+      </w:rPr>
+    </w:lvl>
+    <w:lvl w:ilvl="5" w:tplc="04090005" w:tentative="1">
+      <w:start w:val="1"/>
+      <w:numFmt w:val="bullet"/>
+      <w:lvlText w:val=""/>
+      <w:lvlJc w:val="left"/>
+      <w:pPr>
+        <w:ind w:left="4320" w:hanging="360"/>
+      </w:pPr>
+      <w:rPr>
+        <w:rFonts w:ascii="Wingdings" w:hAnsi="Wingdings" w:hint="default"/>
+      </w:rPr>
+    </w:lvl>
+    <w:lvl w:ilvl="6" w:tplc="04090001" w:tentative="1">
+      <w:start w:val="1"/>
+      <w:numFmt w:val="bullet"/>
+      <w:lvlText w:val=""/>
+      <w:lvlJc w:val="left"/>
+      <w:pPr>
+        <w:ind w:left="5040" w:hanging="360"/>
+      </w:pPr>
+      <w:rPr>
+        <w:rFonts w:ascii="Symbol" w:hAnsi="Symbol" w:hint="default"/>
+      </w:rPr>
+    </w:lvl>
+    <w:lvl w:ilvl="7" w:tplc="04090003" w:tentative="1">
+      <w:start w:val="1"/>
+      <w:numFmt w:val="bullet"/>
+      <w:lvlText w:val="o"/>
+      <w:lvlJc w:val="left"/>
+      <w:pPr>
+        <w:ind w:left="5760" w:hanging="360"/>
+      </w:pPr>
+      <w:rPr>
+        <w:rFonts w:ascii="Courier New" w:hAnsi="Courier New" w:cs="Courier New" w:hint="default"/>
+      </w:rPr>
+    </w:lvl>
+    <w:lvl w:ilvl="8" w:tplc="04090005" w:tentative="1">
+      <w:start w:val="1"/>
+      <w:numFmt w:val="bullet"/>
+      <w:lvlText w:val=""/>
+      <w:lvlJc w:val="left"/>
+      <w:pPr>
+        <w:ind w:left="6480" w:hanging="360"/>
+      </w:pPr>
+      <w:rPr>
+        <w:rFonts w:ascii="Wingdings" w:hAnsi="Wingdings" w:hint="default"/>
+      </w:rPr>
+    </w:lvl>
+  </w:abstractNum>
+  <w:abstractNum w:abstractNumId="5" w15:restartNumberingAfterBreak="0">
+    <w:nsid w:val="37D6526F"/>
+    <w:multiLevelType w:val="hybridMultilevel"/>
+    <w:tmpl w:val="7A3A8DF4"/>
+    <w:lvl w:ilvl="0" w:tplc="04090001">
+      <w:start w:val="1"/>
+      <w:numFmt w:val="bullet"/>
+      <w:lvlText w:val=""/>
+      <w:lvlJc w:val="left"/>
+      <w:pPr>
+        <w:ind w:left="720" w:hanging="360"/>
+      </w:pPr>
+      <w:rPr>
+        <w:rFonts w:ascii="Symbol" w:hAnsi="Symbol" w:hint="default"/>
+      </w:rPr>
+    </w:lvl>
+    <w:lvl w:ilvl="1" w:tplc="04090003" w:tentative="1">
+      <w:start w:val="1"/>
+      <w:numFmt w:val="bullet"/>
+      <w:lvlText w:val="o"/>
+      <w:lvlJc w:val="left"/>
+      <w:pPr>
+        <w:ind w:left="1440" w:hanging="360"/>
+      </w:pPr>
+      <w:rPr>
+        <w:rFonts w:ascii="Courier New" w:hAnsi="Courier New" w:cs="Courier New" w:hint="default"/>
+      </w:rPr>
+    </w:lvl>
+    <w:lvl w:ilvl="2" w:tplc="04090005" w:tentative="1">
+      <w:start w:val="1"/>
+      <w:numFmt w:val="bullet"/>
+      <w:lvlText w:val=""/>
+      <w:lvlJc w:val="left"/>
+      <w:pPr>
+        <w:ind w:left="2160" w:hanging="360"/>
+      </w:pPr>
+      <w:rPr>
+        <w:rFonts w:ascii="Wingdings" w:hAnsi="Wingdings" w:hint="default"/>
+      </w:rPr>
+    </w:lvl>
+    <w:lvl w:ilvl="3" w:tplc="04090001" w:tentative="1">
+      <w:start w:val="1"/>
+      <w:numFmt w:val="bullet"/>
+      <w:lvlText w:val=""/>
+      <w:lvlJc w:val="left"/>
+      <w:pPr>
+        <w:ind w:left="2880" w:hanging="360"/>
+      </w:pPr>
+      <w:rPr>
+        <w:rFonts w:ascii="Symbol" w:hAnsi="Symbol" w:hint="default"/>
+      </w:rPr>
+    </w:lvl>
+    <w:lvl w:ilvl="4" w:tplc="04090003" w:tentative="1">
+      <w:start w:val="1"/>
+      <w:numFmt w:val="bullet"/>
+      <w:lvlText w:val="o"/>
+      <w:lvlJc w:val="left"/>
+      <w:pPr>
+        <w:ind w:left="3600" w:hanging="360"/>
+      </w:pPr>
+      <w:rPr>
+        <w:rFonts w:ascii="Courier New" w:hAnsi="Courier New" w:cs="Courier New" w:hint="default"/>
+      </w:rPr>
+    </w:lvl>
+    <w:lvl w:ilvl="5" w:tplc="04090005" w:tentative="1">
+      <w:start w:val="1"/>
+      <w:numFmt w:val="bullet"/>
+      <w:lvlText w:val=""/>
+      <w:lvlJc w:val="left"/>
+      <w:pPr>
+        <w:ind w:left="4320" w:hanging="360"/>
+      </w:pPr>
+      <w:rPr>
+        <w:rFonts w:ascii="Wingdings" w:hAnsi="Wingdings" w:hint="default"/>
+      </w:rPr>
+    </w:lvl>
+    <w:lvl w:ilvl="6" w:tplc="04090001" w:tentative="1">
+      <w:start w:val="1"/>
+      <w:numFmt w:val="bullet"/>
+      <w:lvlText w:val=""/>
+      <w:lvlJc w:val="left"/>
+      <w:pPr>
+        <w:ind w:left="5040" w:hanging="360"/>
+      </w:pPr>
+      <w:rPr>
+        <w:rFonts w:ascii="Symbol" w:hAnsi="Symbol" w:hint="default"/>
+      </w:rPr>
+    </w:lvl>
+    <w:lvl w:ilvl="7" w:tplc="04090003" w:tentative="1">
+      <w:start w:val="1"/>
+      <w:numFmt w:val="bullet"/>
+      <w:lvlText w:val="o"/>
+      <w:lvlJc w:val="left"/>
+      <w:pPr>
+        <w:ind w:left="5760" w:hanging="360"/>
+      </w:pPr>
+      <w:rPr>
+        <w:rFonts w:ascii="Courier New" w:hAnsi="Courier New" w:cs="Courier New" w:hint="default"/>
+      </w:rPr>
+    </w:lvl>
+    <w:lvl w:ilvl="8" w:tplc="04090005" w:tentative="1">
+      <w:start w:val="1"/>
+      <w:numFmt w:val="bullet"/>
+      <w:lvlText w:val=""/>
+      <w:lvlJc w:val="left"/>
+      <w:pPr>
+        <w:ind w:left="6480" w:hanging="360"/>
+      </w:pPr>
+      <w:rPr>
+        <w:rFonts w:ascii="Wingdings" w:hAnsi="Wingdings" w:hint="default"/>
+      </w:rPr>
+    </w:lvl>
+  </w:abstractNum>
+  <w:abstractNum w:abstractNumId="6" w15:restartNumberingAfterBreak="0">
     <w:nsid w:val="49877F5B"/>
     <w:multiLevelType w:val="hybridMultilevel"/>
     <w:tmpl w:val="7040DC40"/>
@@ -1993,7 +2692,120 @@
       </w:pPr>
     </w:lvl>
   </w:abstractNum>
-  <w:abstractNum w:abstractNumId="5" w15:restartNumberingAfterBreak="0">
+  <w:abstractNum w:abstractNumId="7" w15:restartNumberingAfterBreak="0">
+    <w:nsid w:val="4C88498D"/>
+    <w:multiLevelType w:val="hybridMultilevel"/>
+    <w:tmpl w:val="C99AB518"/>
+    <w:lvl w:ilvl="0" w:tplc="04090001">
+      <w:start w:val="1"/>
+      <w:numFmt w:val="bullet"/>
+      <w:lvlText w:val=""/>
+      <w:lvlJc w:val="left"/>
+      <w:pPr>
+        <w:ind w:left="720" w:hanging="360"/>
+      </w:pPr>
+      <w:rPr>
+        <w:rFonts w:ascii="Symbol" w:hAnsi="Symbol" w:hint="default"/>
+      </w:rPr>
+    </w:lvl>
+    <w:lvl w:ilvl="1" w:tplc="04090003" w:tentative="1">
+      <w:start w:val="1"/>
+      <w:numFmt w:val="bullet"/>
+      <w:lvlText w:val="o"/>
+      <w:lvlJc w:val="left"/>
+      <w:pPr>
+        <w:ind w:left="1440" w:hanging="360"/>
+      </w:pPr>
+      <w:rPr>
+        <w:rFonts w:ascii="Courier New" w:hAnsi="Courier New" w:cs="Courier New" w:hint="default"/>
+      </w:rPr>
+    </w:lvl>
+    <w:lvl w:ilvl="2" w:tplc="04090005" w:tentative="1">
+      <w:start w:val="1"/>
+      <w:numFmt w:val="bullet"/>
+      <w:lvlText w:val=""/>
+      <w:lvlJc w:val="left"/>
+      <w:pPr>
+        <w:ind w:left="2160" w:hanging="360"/>
+      </w:pPr>
+      <w:rPr>
+        <w:rFonts w:ascii="Wingdings" w:hAnsi="Wingdings" w:hint="default"/>
+      </w:rPr>
+    </w:lvl>
+    <w:lvl w:ilvl="3" w:tplc="04090001" w:tentative="1">
+      <w:start w:val="1"/>
+      <w:numFmt w:val="bullet"/>
+      <w:lvlText w:val=""/>
+      <w:lvlJc w:val="left"/>
+      <w:pPr>
+        <w:ind w:left="2880" w:hanging="360"/>
+      </w:pPr>
+      <w:rPr>
+        <w:rFonts w:ascii="Symbol" w:hAnsi="Symbol" w:hint="default"/>
+      </w:rPr>
+    </w:lvl>
+    <w:lvl w:ilvl="4" w:tplc="04090003" w:tentative="1">
+      <w:start w:val="1"/>
+      <w:numFmt w:val="bullet"/>
+      <w:lvlText w:val="o"/>
+      <w:lvlJc w:val="left"/>
+      <w:pPr>
+        <w:ind w:left="3600" w:hanging="360"/>
+      </w:pPr>
+      <w:rPr>
+        <w:rFonts w:ascii="Courier New" w:hAnsi="Courier New" w:cs="Courier New" w:hint="default"/>
+      </w:rPr>
+    </w:lvl>
+    <w:lvl w:ilvl="5" w:tplc="04090005" w:tentative="1">
+      <w:start w:val="1"/>
+      <w:numFmt w:val="bullet"/>
+      <w:lvlText w:val=""/>
+      <w:lvlJc w:val="left"/>
+      <w:pPr>
+        <w:ind w:left="4320" w:hanging="360"/>
+      </w:pPr>
+      <w:rPr>
+        <w:rFonts w:ascii="Wingdings" w:hAnsi="Wingdings" w:hint="default"/>
+      </w:rPr>
+    </w:lvl>
+    <w:lvl w:ilvl="6" w:tplc="04090001" w:tentative="1">
+      <w:start w:val="1"/>
+      <w:numFmt w:val="bullet"/>
+      <w:lvlText w:val=""/>
+      <w:lvlJc w:val="left"/>
+      <w:pPr>
+        <w:ind w:left="5040" w:hanging="360"/>
+      </w:pPr>
+      <w:rPr>
+        <w:rFonts w:ascii="Symbol" w:hAnsi="Symbol" w:hint="default"/>
+      </w:rPr>
+    </w:lvl>
+    <w:lvl w:ilvl="7" w:tplc="04090003" w:tentative="1">
+      <w:start w:val="1"/>
+      <w:numFmt w:val="bullet"/>
+      <w:lvlText w:val="o"/>
+      <w:lvlJc w:val="left"/>
+      <w:pPr>
+        <w:ind w:left="5760" w:hanging="360"/>
+      </w:pPr>
+      <w:rPr>
+        <w:rFonts w:ascii="Courier New" w:hAnsi="Courier New" w:cs="Courier New" w:hint="default"/>
+      </w:rPr>
+    </w:lvl>
+    <w:lvl w:ilvl="8" w:tplc="04090005" w:tentative="1">
+      <w:start w:val="1"/>
+      <w:numFmt w:val="bullet"/>
+      <w:lvlText w:val=""/>
+      <w:lvlJc w:val="left"/>
+      <w:pPr>
+        <w:ind w:left="6480" w:hanging="360"/>
+      </w:pPr>
+      <w:rPr>
+        <w:rFonts w:ascii="Wingdings" w:hAnsi="Wingdings" w:hint="default"/>
+      </w:rPr>
+    </w:lvl>
+  </w:abstractNum>
+  <w:abstractNum w:abstractNumId="8" w15:restartNumberingAfterBreak="0">
     <w:nsid w:val="596B1973"/>
     <w:multiLevelType w:val="hybridMultilevel"/>
     <w:tmpl w:val="DEF4E27C"/>
@@ -2106,7 +2918,7 @@
       </w:rPr>
     </w:lvl>
   </w:abstractNum>
-  <w:abstractNum w:abstractNumId="6" w15:restartNumberingAfterBreak="0">
+  <w:abstractNum w:abstractNumId="9" w15:restartNumberingAfterBreak="0">
     <w:nsid w:val="5EB50CC9"/>
     <w:multiLevelType w:val="hybridMultilevel"/>
     <w:tmpl w:val="F232E8EC"/>
@@ -2219,7 +3031,7 @@
       </w:rPr>
     </w:lvl>
   </w:abstractNum>
-  <w:abstractNum w:abstractNumId="7" w15:restartNumberingAfterBreak="0">
+  <w:abstractNum w:abstractNumId="10" w15:restartNumberingAfterBreak="0">
     <w:nsid w:val="64BF46F0"/>
     <w:multiLevelType w:val="hybridMultilevel"/>
     <w:tmpl w:val="6B26F07A"/>
@@ -2332,7 +3144,7 @@
       </w:rPr>
     </w:lvl>
   </w:abstractNum>
-  <w:abstractNum w:abstractNumId="8" w15:restartNumberingAfterBreak="0">
+  <w:abstractNum w:abstractNumId="11" w15:restartNumberingAfterBreak="0">
     <w:nsid w:val="6DFA61AB"/>
     <w:multiLevelType w:val="hybridMultilevel"/>
     <w:tmpl w:val="7612F418"/>
@@ -2445,7 +3257,7 @@
       </w:rPr>
     </w:lvl>
   </w:abstractNum>
-  <w:abstractNum w:abstractNumId="9" w15:restartNumberingAfterBreak="0">
+  <w:abstractNum w:abstractNumId="12" w15:restartNumberingAfterBreak="0">
     <w:nsid w:val="7D160CD7"/>
     <w:multiLevelType w:val="hybridMultilevel"/>
     <w:tmpl w:val="9B42CCF4"/>
@@ -2559,34 +3371,43 @@
     </w:lvl>
   </w:abstractNum>
   <w:num w:numId="1" w16cid:durableId="1767381475">
-    <w:abstractNumId w:val="4"/>
+    <w:abstractNumId w:val="6"/>
   </w:num>
   <w:num w:numId="2" w16cid:durableId="1502426433">
-    <w:abstractNumId w:val="9"/>
+    <w:abstractNumId w:val="12"/>
   </w:num>
   <w:num w:numId="3" w16cid:durableId="1052191046">
-    <w:abstractNumId w:val="7"/>
+    <w:abstractNumId w:val="10"/>
   </w:num>
   <w:num w:numId="4" w16cid:durableId="1382486788">
     <w:abstractNumId w:val="1"/>
   </w:num>
   <w:num w:numId="5" w16cid:durableId="1706172833">
-    <w:abstractNumId w:val="6"/>
+    <w:abstractNumId w:val="9"/>
   </w:num>
   <w:num w:numId="6" w16cid:durableId="145900499">
     <w:abstractNumId w:val="0"/>
   </w:num>
   <w:num w:numId="7" w16cid:durableId="1473134554">
-    <w:abstractNumId w:val="5"/>
+    <w:abstractNumId w:val="8"/>
   </w:num>
   <w:num w:numId="8" w16cid:durableId="1733775772">
     <w:abstractNumId w:val="2"/>
   </w:num>
   <w:num w:numId="9" w16cid:durableId="1625304653">
-    <w:abstractNumId w:val="8"/>
+    <w:abstractNumId w:val="11"/>
   </w:num>
   <w:num w:numId="10" w16cid:durableId="887493653">
     <w:abstractNumId w:val="3"/>
+  </w:num>
+  <w:num w:numId="11" w16cid:durableId="1494293433">
+    <w:abstractNumId w:val="5"/>
+  </w:num>
+  <w:num w:numId="12" w16cid:durableId="758216899">
+    <w:abstractNumId w:val="4"/>
+  </w:num>
+  <w:num w:numId="13" w16cid:durableId="1841966144">
+    <w:abstractNumId w:val="7"/>
   </w:num>
 </w:numbering>
 </file>

</xml_diff>